<commit_message>
Add some decisions and readme.md file
</commit_message>
<xml_diff>
--- a/bullet-points.docx
+++ b/bullet-points.docx
@@ -155,25 +155,7 @@
           <w:sz w:val="28"/>
           <w:szCs w:val="28"/>
         </w:rPr>
-        <w:t xml:space="preserve">To maintain data consistency I used </w:t>
-      </w:r>
-      <w:proofErr w:type="spellStart"/>
-      <w:r>
-        <w:rPr>
-          <w:rFonts w:ascii="Times New Roman" w:hAnsi="Times New Roman" w:cs="Times New Roman"/>
-          <w:sz w:val="28"/>
-          <w:szCs w:val="28"/>
-        </w:rPr>
-        <w:t>ReadWriteLock</w:t>
-      </w:r>
-      <w:proofErr w:type="spellEnd"/>
-      <w:r>
-        <w:rPr>
-          <w:rFonts w:ascii="Times New Roman" w:hAnsi="Times New Roman" w:cs="Times New Roman"/>
-          <w:sz w:val="28"/>
-          <w:szCs w:val="28"/>
-        </w:rPr>
-        <w:t xml:space="preserve">. It’s better than simple synchronize because it provide more flexible </w:t>
+        <w:t xml:space="preserve">To maintain data consistency I used ReadWriteLock. It’s better than simple synchronize because it provide more flexible </w:t>
       </w:r>
       <w:r>
         <w:rPr>
@@ -337,25 +319,143 @@
           <w:sz w:val="28"/>
           <w:szCs w:val="28"/>
         </w:rPr>
+        <w:t xml:space="preserve"> ConcurrentHashMap, but I haven’t found ready-made solution. Or another way to keep data in DB and just rebuild cached graph every time we put changes.</w:t>
+      </w:r>
+    </w:p>
+    <w:p>
+      <w:pPr>
+        <w:rPr>
+          <w:rFonts w:ascii="Times New Roman" w:hAnsi="Times New Roman" w:cs="Times New Roman"/>
+          <w:sz w:val="28"/>
+          <w:szCs w:val="28"/>
+        </w:rPr>
+      </w:pPr>
+      <w:r>
+        <w:rPr>
+          <w:rFonts w:ascii="Times New Roman" w:hAnsi="Times New Roman" w:cs="Times New Roman"/>
+          <w:sz w:val="28"/>
+          <w:szCs w:val="28"/>
+        </w:rPr>
+        <w:tab/>
+      </w:r>
+    </w:p>
+    <w:p>
+      <w:pPr>
+        <w:rPr>
+          <w:rFonts w:ascii="Times New Roman" w:hAnsi="Times New Roman" w:cs="Times New Roman"/>
+          <w:sz w:val="28"/>
+          <w:szCs w:val="28"/>
+        </w:rPr>
+      </w:pPr>
+      <w:r>
+        <w:rPr>
+          <w:rFonts w:ascii="Times New Roman" w:hAnsi="Times New Roman" w:cs="Times New Roman"/>
+          <w:sz w:val="28"/>
+          <w:szCs w:val="28"/>
+        </w:rPr>
+        <w:tab/>
+        <w:t>In accordance with the assumptions above I decided to keep only vertexes instead</w:t>
+      </w:r>
+      <w:r>
+        <w:rPr>
+          <w:rFonts w:ascii="Times New Roman" w:hAnsi="Times New Roman" w:cs="Times New Roman"/>
+          <w:sz w:val="28"/>
+          <w:szCs w:val="28"/>
+        </w:rPr>
         <w:t xml:space="preserve"> </w:t>
       </w:r>
-      <w:proofErr w:type="spellStart"/>
-      <w:r>
-        <w:rPr>
-          <w:rFonts w:ascii="Times New Roman" w:hAnsi="Times New Roman" w:cs="Times New Roman"/>
-          <w:sz w:val="28"/>
-          <w:szCs w:val="28"/>
-        </w:rPr>
-        <w:t>ConcurrentHashMap</w:t>
-      </w:r>
-      <w:proofErr w:type="spellEnd"/>
-      <w:r>
-        <w:rPr>
-          <w:rFonts w:ascii="Times New Roman" w:hAnsi="Times New Roman" w:cs="Times New Roman"/>
-          <w:sz w:val="28"/>
-          <w:szCs w:val="28"/>
-        </w:rPr>
-        <w:t>, but I haven’t found ready-made solution. Or another way t</w:t>
+      <w:r>
+        <w:rPr>
+          <w:rFonts w:ascii="Times New Roman" w:hAnsi="Times New Roman" w:cs="Times New Roman"/>
+          <w:sz w:val="28"/>
+          <w:szCs w:val="28"/>
+        </w:rPr>
+        <w:t>of edges in algorithm to path availability check. Also I decided to use separate component with prototype scope for graph actions because we don’t need</w:t>
+      </w:r>
+      <w:r>
+        <w:rPr>
+          <w:rFonts w:ascii="Times New Roman" w:hAnsi="Times New Roman" w:cs="Times New Roman"/>
+          <w:sz w:val="28"/>
+          <w:szCs w:val="28"/>
+        </w:rPr>
+        <w:t xml:space="preserve"> to keep changes on restart but this component is still “single” for main service.</w:t>
+      </w:r>
+    </w:p>
+    <w:p>
+      <w:pPr>
+        <w:rPr>
+          <w:rFonts w:ascii="Times New Roman" w:hAnsi="Times New Roman" w:cs="Times New Roman"/>
+          <w:sz w:val="28"/>
+          <w:szCs w:val="28"/>
+        </w:rPr>
+      </w:pPr>
+      <w:r>
+        <w:rPr>
+          <w:rFonts w:ascii="Times New Roman" w:hAnsi="Times New Roman" w:cs="Times New Roman"/>
+          <w:sz w:val="28"/>
+          <w:szCs w:val="28"/>
+        </w:rPr>
+        <w:tab/>
+        <w:t>Thanks for the jgrapht library I don’t have to create my own graph structure</w:t>
+      </w:r>
+      <w:r>
+        <w:rPr>
+          <w:rFonts w:ascii="Times New Roman" w:hAnsi="Times New Roman" w:cs="Times New Roman"/>
+          <w:sz w:val="28"/>
+          <w:szCs w:val="28"/>
+        </w:rPr>
+        <w:t xml:space="preserve">. </w:t>
+      </w:r>
+      <w:r>
+        <w:rPr>
+          <w:rFonts w:ascii="Times New Roman" w:hAnsi="Times New Roman" w:cs="Times New Roman"/>
+          <w:sz w:val="28"/>
+          <w:szCs w:val="28"/>
+        </w:rPr>
+        <w:t>Also I’ve tried to find</w:t>
+      </w:r>
+      <w:r>
+        <w:rPr>
+          <w:rFonts w:ascii="Times New Roman" w:hAnsi="Times New Roman" w:cs="Times New Roman"/>
+          <w:sz w:val="28"/>
+          <w:szCs w:val="28"/>
+        </w:rPr>
+        <w:t xml:space="preserve"> </w:t>
+      </w:r>
+      <w:r>
+        <w:rPr>
+          <w:rFonts w:ascii="Times New Roman" w:hAnsi="Times New Roman" w:cs="Times New Roman"/>
+          <w:sz w:val="28"/>
+          <w:szCs w:val="28"/>
+        </w:rPr>
+        <w:t xml:space="preserve">search algorithm for all paths but I haven’t found any suitable and working well.  </w:t>
+      </w:r>
+    </w:p>
+    <w:p>
+      <w:pPr>
+        <w:ind w:firstLine="720"/>
+        <w:rPr>
+          <w:rFonts w:ascii="Times New Roman" w:hAnsi="Times New Roman" w:cs="Times New Roman"/>
+          <w:sz w:val="28"/>
+          <w:szCs w:val="28"/>
+        </w:rPr>
+      </w:pPr>
+      <w:r>
+        <w:rPr>
+          <w:rFonts w:ascii="Times New Roman" w:hAnsi="Times New Roman" w:cs="Times New Roman"/>
+          <w:sz w:val="28"/>
+          <w:szCs w:val="28"/>
+        </w:rPr>
+        <w:lastRenderedPageBreak/>
+        <w:t>I haven’t divided service to sdk and core because we have no other micro-services here. There is no documentation (comments, swagger etc.)</w:t>
+      </w:r>
+      <w:r>
+        <w:rPr>
+          <w:rFonts w:ascii="Times New Roman" w:hAnsi="Times New Roman" w:cs="Times New Roman"/>
+          <w:sz w:val="28"/>
+          <w:szCs w:val="28"/>
+        </w:rPr>
+        <w:t>, just a small readme,</w:t>
       </w:r>
       <w:bookmarkStart w:id="0" w:name="_GoBack"/>
       <w:bookmarkEnd w:id="0"/>
@@ -365,134 +465,7 @@
           <w:sz w:val="28"/>
           <w:szCs w:val="28"/>
         </w:rPr>
-        <w:t>o keep data in DB and just rebuild cached graph every time we put changes.</w:t>
-      </w:r>
-    </w:p>
-    <w:p>
-      <w:pPr>
-        <w:rPr>
-          <w:rFonts w:ascii="Times New Roman" w:hAnsi="Times New Roman" w:cs="Times New Roman"/>
-          <w:sz w:val="28"/>
-          <w:szCs w:val="28"/>
-        </w:rPr>
-      </w:pPr>
-      <w:r>
-        <w:rPr>
-          <w:rFonts w:ascii="Times New Roman" w:hAnsi="Times New Roman" w:cs="Times New Roman"/>
-          <w:sz w:val="28"/>
-          <w:szCs w:val="28"/>
-        </w:rPr>
-        <w:tab/>
-      </w:r>
-    </w:p>
-    <w:p>
-      <w:pPr>
-        <w:rPr>
-          <w:rFonts w:ascii="Times New Roman" w:hAnsi="Times New Roman" w:cs="Times New Roman"/>
-          <w:sz w:val="28"/>
-          <w:szCs w:val="28"/>
-        </w:rPr>
-      </w:pPr>
-      <w:r>
-        <w:rPr>
-          <w:rFonts w:ascii="Times New Roman" w:hAnsi="Times New Roman" w:cs="Times New Roman"/>
-          <w:sz w:val="28"/>
-          <w:szCs w:val="28"/>
-        </w:rPr>
-        <w:tab/>
-        <w:t>In accordance with the assumptions above I decided to keep only vertexes instead</w:t>
-      </w:r>
-      <w:r>
-        <w:rPr>
-          <w:rFonts w:ascii="Times New Roman" w:hAnsi="Times New Roman" w:cs="Times New Roman"/>
-          <w:sz w:val="28"/>
-          <w:szCs w:val="28"/>
-        </w:rPr>
-        <w:t xml:space="preserve"> </w:t>
-      </w:r>
-      <w:r>
-        <w:rPr>
-          <w:rFonts w:ascii="Times New Roman" w:hAnsi="Times New Roman" w:cs="Times New Roman"/>
-          <w:sz w:val="28"/>
-          <w:szCs w:val="28"/>
-        </w:rPr>
-        <w:t>of edges in algorithm to path availability check. Also I decided to use separate component with prototype scope for graph actions because we don’t need</w:t>
-      </w:r>
-      <w:r>
-        <w:rPr>
-          <w:rFonts w:ascii="Times New Roman" w:hAnsi="Times New Roman" w:cs="Times New Roman"/>
-          <w:sz w:val="28"/>
-          <w:szCs w:val="28"/>
-        </w:rPr>
-        <w:t xml:space="preserve"> to keep changes on restart but this component is still “single” for main service.</w:t>
-      </w:r>
-    </w:p>
-    <w:p>
-      <w:pPr>
-        <w:rPr>
-          <w:rFonts w:ascii="Times New Roman" w:hAnsi="Times New Roman" w:cs="Times New Roman"/>
-          <w:sz w:val="28"/>
-          <w:szCs w:val="28"/>
-        </w:rPr>
-      </w:pPr>
-      <w:r>
-        <w:rPr>
-          <w:rFonts w:ascii="Times New Roman" w:hAnsi="Times New Roman" w:cs="Times New Roman"/>
-          <w:sz w:val="28"/>
-          <w:szCs w:val="28"/>
-        </w:rPr>
-        <w:tab/>
-        <w:t xml:space="preserve">Thanks for the </w:t>
-      </w:r>
-      <w:proofErr w:type="spellStart"/>
-      <w:r>
-        <w:rPr>
-          <w:rFonts w:ascii="Times New Roman" w:hAnsi="Times New Roman" w:cs="Times New Roman"/>
-          <w:sz w:val="28"/>
-          <w:szCs w:val="28"/>
-        </w:rPr>
-        <w:t>jgrapht</w:t>
-      </w:r>
-      <w:proofErr w:type="spellEnd"/>
-      <w:r>
-        <w:rPr>
-          <w:rFonts w:ascii="Times New Roman" w:hAnsi="Times New Roman" w:cs="Times New Roman"/>
-          <w:sz w:val="28"/>
-          <w:szCs w:val="28"/>
-        </w:rPr>
-        <w:t xml:space="preserve"> library I don’t have to create my own graph structure</w:t>
-      </w:r>
-      <w:r>
-        <w:rPr>
-          <w:rFonts w:ascii="Times New Roman" w:hAnsi="Times New Roman" w:cs="Times New Roman"/>
-          <w:sz w:val="28"/>
-          <w:szCs w:val="28"/>
-        </w:rPr>
-        <w:t xml:space="preserve">. </w:t>
-      </w:r>
-      <w:r>
-        <w:rPr>
-          <w:rFonts w:ascii="Times New Roman" w:hAnsi="Times New Roman" w:cs="Times New Roman"/>
-          <w:sz w:val="28"/>
-          <w:szCs w:val="28"/>
-        </w:rPr>
-        <w:t>Also I’ve tried to find</w:t>
-      </w:r>
-      <w:r>
-        <w:rPr>
-          <w:rFonts w:ascii="Times New Roman" w:hAnsi="Times New Roman" w:cs="Times New Roman"/>
-          <w:sz w:val="28"/>
-          <w:szCs w:val="28"/>
-        </w:rPr>
-        <w:t xml:space="preserve"> </w:t>
-      </w:r>
-      <w:r>
-        <w:rPr>
-          <w:rFonts w:ascii="Times New Roman" w:hAnsi="Times New Roman" w:cs="Times New Roman"/>
-          <w:sz w:val="28"/>
-          <w:szCs w:val="28"/>
-        </w:rPr>
-        <w:t xml:space="preserve">search algorithm for all paths but I haven’t found any suitable and working well.  </w:t>
+        <w:t xml:space="preserve"> because this is a test project without any chance to be supported later, and it’s not a common library to document all methods with javadoc.</w:t>
       </w:r>
     </w:p>
     <w:sectPr>

</xml_diff>

<commit_message>
Add validation assumptions to bullet-points document
</commit_message>
<xml_diff>
--- a/bullet-points.docx
+++ b/bullet-points.docx
@@ -105,15 +105,47 @@
     </w:p>
     <w:p>
       <w:pPr>
-        <w:rPr>
-          <w:rFonts w:ascii="Times New Roman" w:hAnsi="Times New Roman" w:cs="Times New Roman"/>
-          <w:sz w:val="28"/>
-          <w:szCs w:val="28"/>
-        </w:rPr>
-      </w:pPr>
+        <w:pStyle w:val="ListParagraph"/>
+        <w:numPr>
+          <w:ilvl w:val="0"/>
+          <w:numId w:val="1"/>
+        </w:numPr>
+        <w:rPr>
+          <w:rFonts w:ascii="Times New Roman" w:hAnsi="Times New Roman" w:cs="Times New Roman"/>
+          <w:sz w:val="28"/>
+          <w:szCs w:val="28"/>
+        </w:rPr>
+      </w:pPr>
+      <w:r>
+        <w:rPr>
+          <w:rFonts w:ascii="Times New Roman" w:hAnsi="Times New Roman" w:cs="Times New Roman"/>
+          <w:sz w:val="28"/>
+          <w:szCs w:val="28"/>
+        </w:rPr>
+        <w:t>Some validation points (link between cities cannot be less than 0, the same points cannot be linked but</w:t>
+      </w:r>
+      <w:bookmarkStart w:id="0" w:name="_GoBack"/>
+      <w:bookmarkEnd w:id="0"/>
+      <w:r>
+        <w:rPr>
+          <w:rFonts w:ascii="Times New Roman" w:hAnsi="Times New Roman" w:cs="Times New Roman"/>
+          <w:sz w:val="28"/>
+          <w:szCs w:val="28"/>
+        </w:rPr>
+        <w:t xml:space="preserve"> we can find path between them, to find path between points they should exist)</w:t>
+      </w:r>
     </w:p>
     <w:p>
       <w:pPr>
+        <w:rPr>
+          <w:rFonts w:ascii="Times New Roman" w:hAnsi="Times New Roman" w:cs="Times New Roman"/>
+          <w:sz w:val="28"/>
+          <w:szCs w:val="28"/>
+        </w:rPr>
+      </w:pPr>
+    </w:p>
+    <w:p>
+      <w:pPr>
         <w:jc w:val="center"/>
         <w:rPr>
           <w:rFonts w:ascii="Times New Roman" w:hAnsi="Times New Roman" w:cs="Times New Roman"/>
@@ -155,7 +187,25 @@
           <w:sz w:val="28"/>
           <w:szCs w:val="28"/>
         </w:rPr>
-        <w:t xml:space="preserve">To maintain data consistency I used ReadWriteLock. It’s better than simple synchronize because it provide more flexible </w:t>
+        <w:t xml:space="preserve">To maintain data consistency I used </w:t>
+      </w:r>
+      <w:proofErr w:type="spellStart"/>
+      <w:r>
+        <w:rPr>
+          <w:rFonts w:ascii="Times New Roman" w:hAnsi="Times New Roman" w:cs="Times New Roman"/>
+          <w:sz w:val="28"/>
+          <w:szCs w:val="28"/>
+        </w:rPr>
+        <w:t>ReadWriteLock</w:t>
+      </w:r>
+      <w:proofErr w:type="spellEnd"/>
+      <w:r>
+        <w:rPr>
+          <w:rFonts w:ascii="Times New Roman" w:hAnsi="Times New Roman" w:cs="Times New Roman"/>
+          <w:sz w:val="28"/>
+          <w:szCs w:val="28"/>
+        </w:rPr>
+        <w:t xml:space="preserve">. It’s better than simple synchronize because it provide more flexible </w:t>
       </w:r>
       <w:r>
         <w:rPr>
@@ -245,7 +295,25 @@
           <w:sz w:val="28"/>
           <w:szCs w:val="28"/>
         </w:rPr>
-        <w:t xml:space="preserve"> In our service write action is fast, so it’s ok to use unfair read-write lock for low </w:t>
+        <w:t xml:space="preserve"> In our service write action is fast, so </w:t>
+      </w:r>
+      <w:proofErr w:type="gramStart"/>
+      <w:r>
+        <w:rPr>
+          <w:rFonts w:ascii="Times New Roman" w:hAnsi="Times New Roman" w:cs="Times New Roman"/>
+          <w:sz w:val="28"/>
+          <w:szCs w:val="28"/>
+        </w:rPr>
+        <w:t>it’s</w:t>
+      </w:r>
+      <w:proofErr w:type="gramEnd"/>
+      <w:r>
+        <w:rPr>
+          <w:rFonts w:ascii="Times New Roman" w:hAnsi="Times New Roman" w:cs="Times New Roman"/>
+          <w:sz w:val="28"/>
+          <w:szCs w:val="28"/>
+        </w:rPr>
+        <w:t xml:space="preserve"> ok to use unfair read-write lock for low </w:t>
       </w:r>
       <w:r>
         <w:rPr>
@@ -319,7 +387,25 @@
           <w:sz w:val="28"/>
           <w:szCs w:val="28"/>
         </w:rPr>
-        <w:t xml:space="preserve"> ConcurrentHashMap, but I haven’t found ready-made solution. Or another way to keep data in DB and just rebuild cached graph every time we put changes.</w:t>
+        <w:t xml:space="preserve"> </w:t>
+      </w:r>
+      <w:proofErr w:type="spellStart"/>
+      <w:r>
+        <w:rPr>
+          <w:rFonts w:ascii="Times New Roman" w:hAnsi="Times New Roman" w:cs="Times New Roman"/>
+          <w:sz w:val="28"/>
+          <w:szCs w:val="28"/>
+        </w:rPr>
+        <w:t>ConcurrentHashMap</w:t>
+      </w:r>
+      <w:proofErr w:type="spellEnd"/>
+      <w:r>
+        <w:rPr>
+          <w:rFonts w:ascii="Times New Roman" w:hAnsi="Times New Roman" w:cs="Times New Roman"/>
+          <w:sz w:val="28"/>
+          <w:szCs w:val="28"/>
+        </w:rPr>
+        <w:t>, but I haven’t found ready-made solution. Or another way to keep data in DB and just rebuild cached graph every time we put changes.</w:t>
       </w:r>
     </w:p>
     <w:p>
@@ -395,8 +481,27 @@
           <w:sz w:val="28"/>
           <w:szCs w:val="28"/>
         </w:rPr>
+        <w:lastRenderedPageBreak/>
         <w:tab/>
-        <w:t>Thanks for the jgrapht library I don’t have to create my own graph structure</w:t>
+        <w:t xml:space="preserve">Thanks for the </w:t>
+      </w:r>
+      <w:proofErr w:type="spellStart"/>
+      <w:r>
+        <w:rPr>
+          <w:rFonts w:ascii="Times New Roman" w:hAnsi="Times New Roman" w:cs="Times New Roman"/>
+          <w:sz w:val="28"/>
+          <w:szCs w:val="28"/>
+        </w:rPr>
+        <w:t>jgrapht</w:t>
+      </w:r>
+      <w:proofErr w:type="spellEnd"/>
+      <w:r>
+        <w:rPr>
+          <w:rFonts w:ascii="Times New Roman" w:hAnsi="Times New Roman" w:cs="Times New Roman"/>
+          <w:sz w:val="28"/>
+          <w:szCs w:val="28"/>
+        </w:rPr>
+        <w:t xml:space="preserve"> library I don’t have to create my own graph structure</w:t>
       </w:r>
       <w:r>
         <w:rPr>
@@ -446,8 +551,25 @@
           <w:sz w:val="28"/>
           <w:szCs w:val="28"/>
         </w:rPr>
-        <w:lastRenderedPageBreak/>
-        <w:t>I haven’t divided service to sdk and core because we have no other micro-services here. There is no documentation (comments, swagger etc.)</w:t>
+        <w:t xml:space="preserve">I haven’t divided service to </w:t>
+      </w:r>
+      <w:proofErr w:type="spellStart"/>
+      <w:r>
+        <w:rPr>
+          <w:rFonts w:ascii="Times New Roman" w:hAnsi="Times New Roman" w:cs="Times New Roman"/>
+          <w:sz w:val="28"/>
+          <w:szCs w:val="28"/>
+        </w:rPr>
+        <w:t>sdk</w:t>
+      </w:r>
+      <w:proofErr w:type="spellEnd"/>
+      <w:r>
+        <w:rPr>
+          <w:rFonts w:ascii="Times New Roman" w:hAnsi="Times New Roman" w:cs="Times New Roman"/>
+          <w:sz w:val="28"/>
+          <w:szCs w:val="28"/>
+        </w:rPr>
+        <w:t xml:space="preserve"> and core because we have no other micro-services here. There is no documentation (comments, swagger etc.)</w:t>
       </w:r>
       <w:r>
         <w:rPr>
@@ -457,15 +579,31 @@
         </w:rPr>
         <w:t>, just a small readme,</w:t>
       </w:r>
-      <w:bookmarkStart w:id="0" w:name="_GoBack"/>
-      <w:bookmarkEnd w:id="0"/>
-      <w:r>
-        <w:rPr>
-          <w:rFonts w:ascii="Times New Roman" w:hAnsi="Times New Roman" w:cs="Times New Roman"/>
-          <w:sz w:val="28"/>
-          <w:szCs w:val="28"/>
-        </w:rPr>
-        <w:t xml:space="preserve"> because this is a test project without any chance to be supported later, and it’s not a common library to document all methods with javadoc.</w:t>
+      <w:r>
+        <w:rPr>
+          <w:rFonts w:ascii="Times New Roman" w:hAnsi="Times New Roman" w:cs="Times New Roman"/>
+          <w:sz w:val="28"/>
+          <w:szCs w:val="28"/>
+        </w:rPr>
+        <w:t xml:space="preserve"> because this is a test project without any chance to be supported later, and it’s not a common library to document all methods with </w:t>
+      </w:r>
+      <w:proofErr w:type="spellStart"/>
+      <w:r>
+        <w:rPr>
+          <w:rFonts w:ascii="Times New Roman" w:hAnsi="Times New Roman" w:cs="Times New Roman"/>
+          <w:sz w:val="28"/>
+          <w:szCs w:val="28"/>
+        </w:rPr>
+        <w:t>javadoc</w:t>
+      </w:r>
+      <w:proofErr w:type="spellEnd"/>
+      <w:r>
+        <w:rPr>
+          <w:rFonts w:ascii="Times New Roman" w:hAnsi="Times New Roman" w:cs="Times New Roman"/>
+          <w:sz w:val="28"/>
+          <w:szCs w:val="28"/>
+        </w:rPr>
+        <w:t>.</w:t>
       </w:r>
     </w:p>
     <w:sectPr>

</xml_diff>